<commit_message>
update output info in rush order
</commit_message>
<xml_diff>
--- a/Requirement Analysis/Use case specification/Place Rush Order.docx
+++ b/Requirement Analysis/Use case specification/Place Rush Order.docx
@@ -2244,6 +2244,104 @@
           </w:p>
         </w:tc>
       </w:tr>
+      <w:tr>
+        <w:tc>
+          <w:tcPr>
+            <w:tcW w:w="591" w:type="dxa"/>
+          </w:tcPr>
+          <w:p>
+            <w:pPr>
+              <w:rPr>
+                <w:rFonts w:ascii="Times New Roman" w:hAnsi="Times New Roman" w:cs="Times New Roman"/>
+              </w:rPr>
+            </w:pPr>
+            <w:r>
+              <w:rPr>
+                <w:rFonts w:ascii="Times New Roman" w:hAnsi="Times New Roman" w:cs="Times New Roman"/>
+              </w:rPr>
+              <w:t>6</w:t>
+            </w:r>
+          </w:p>
+        </w:tc>
+        <w:tc>
+          <w:tcPr>
+            <w:tcW w:w="1378" w:type="dxa"/>
+          </w:tcPr>
+          <w:p>
+            <w:pPr>
+              <w:rPr>
+                <w:rFonts w:ascii="Times New Roman" w:hAnsi="Times New Roman" w:cs="Times New Roman"/>
+              </w:rPr>
+            </w:pPr>
+            <w:r>
+              <w:rPr>
+                <w:rFonts w:ascii="Times New Roman" w:hAnsi="Times New Roman" w:cs="Times New Roman"/>
+              </w:rPr>
+              <w:t>Delivery shipping time</w:t>
+            </w:r>
+          </w:p>
+        </w:tc>
+        <w:tc>
+          <w:tcPr>
+            <w:tcW w:w="1381" w:type="dxa"/>
+          </w:tcPr>
+          <w:p>
+            <w:pPr>
+              <w:rPr>
+                <w:rFonts w:ascii="Times New Roman" w:hAnsi="Times New Roman" w:cs="Times New Roman"/>
+              </w:rPr>
+            </w:pPr>
+          </w:p>
+        </w:tc>
+        <w:tc>
+          <w:tcPr>
+            <w:tcW w:w="1280" w:type="dxa"/>
+          </w:tcPr>
+          <w:p>
+            <w:pPr>
+              <w:rPr>
+                <w:rFonts w:ascii="Times New Roman" w:hAnsi="Times New Roman" w:cs="Times New Roman"/>
+              </w:rPr>
+            </w:pPr>
+            <w:r>
+              <w:rPr>
+                <w:rFonts w:ascii="Times New Roman" w:hAnsi="Times New Roman" w:cs="Times New Roman"/>
+              </w:rPr>
+              <w:t>Yes</w:t>
+            </w:r>
+          </w:p>
+        </w:tc>
+        <w:tc>
+          <w:tcPr>
+            <w:tcW w:w="1538" w:type="dxa"/>
+          </w:tcPr>
+          <w:p>
+            <w:pPr>
+              <w:rPr>
+                <w:rFonts w:ascii="Times New Roman" w:hAnsi="Times New Roman" w:cs="Times New Roman"/>
+              </w:rPr>
+            </w:pPr>
+          </w:p>
+        </w:tc>
+        <w:tc>
+          <w:tcPr>
+            <w:tcW w:w="2122" w:type="dxa"/>
+          </w:tcPr>
+          <w:p>
+            <w:pPr>
+              <w:rPr>
+                <w:rFonts w:ascii="Times New Roman" w:hAnsi="Times New Roman" w:cs="Times New Roman"/>
+              </w:rPr>
+            </w:pPr>
+            <w:r>
+              <w:rPr>
+                <w:rFonts w:ascii="Times New Roman" w:hAnsi="Times New Roman" w:cs="Times New Roman"/>
+              </w:rPr>
+              <w:t>9h-10h</w:t>
+            </w:r>
+          </w:p>
+        </w:tc>
+      </w:tr>
     </w:tbl>
     <w:p>
       <w:pPr>
@@ -2274,6 +2372,7 @@
           <w:bCs/>
           <w:color w:val="auto"/>
         </w:rPr>
+        <w:lastRenderedPageBreak/>
         <w:t>Output data</w:t>
       </w:r>
     </w:p>
@@ -2282,9 +2381,6 @@
         <w:pStyle w:val="NormalWeb"/>
         <w:ind w:left="1440" w:firstLine="720"/>
         <w:jc w:val="center"/>
-        <w:rPr>
-          <w:lang w:val="en-US"/>
-        </w:rPr>
       </w:pPr>
       <w:r>
         <w:rPr>
@@ -2303,7 +2399,6 @@
           <w:color w:val="425168"/>
           <w:sz w:val="22"/>
           <w:szCs w:val="22"/>
-          <w:lang w:val="en-US"/>
         </w:rPr>
         <w:t>2</w:t>
       </w:r>
@@ -2324,7 +2419,6 @@
           <w:color w:val="425168"/>
           <w:sz w:val="22"/>
           <w:szCs w:val="22"/>
-          <w:lang w:val="en-US"/>
         </w:rPr>
         <w:t xml:space="preserve"> invoice</w:t>
       </w:r>
@@ -2368,7 +2462,6 @@
                 <w:b/>
                 <w:bCs/>
               </w:rPr>
-              <w:lastRenderedPageBreak/>
               <w:t>No</w:t>
             </w:r>
           </w:p>
@@ -3932,7 +4025,14 @@
               <w:rPr>
                 <w:rFonts w:ascii="Times New Roman" w:hAnsi="Times New Roman" w:cs="Times New Roman"/>
               </w:rPr>
-              <w:t>12, 34 Alley of Tran Thai Tong street, Cau Giay district</w:t>
+              <w:t xml:space="preserve">12, 34 Alley of Tran Thai Tong </w:t>
+            </w:r>
+            <w:r>
+              <w:rPr>
+                <w:rFonts w:ascii="Times New Roman" w:hAnsi="Times New Roman" w:cs="Times New Roman"/>
+              </w:rPr>
+              <w:lastRenderedPageBreak/>
+              <w:t>street, Cau Giay district</w:t>
             </w:r>
           </w:p>
         </w:tc>
@@ -3956,6 +4056,7 @@
               <w:rPr>
                 <w:rFonts w:ascii="Times New Roman" w:hAnsi="Times New Roman" w:cs="Times New Roman"/>
               </w:rPr>
+              <w:lastRenderedPageBreak/>
               <w:t>14.</w:t>
             </w:r>
           </w:p>
@@ -4025,9 +4126,6 @@
         <w:pStyle w:val="NormalWeb"/>
         <w:ind w:left="1440" w:firstLine="720"/>
         <w:jc w:val="center"/>
-        <w:rPr>
-          <w:lang w:val="en-US"/>
-        </w:rPr>
       </w:pPr>
       <w:r>
         <w:rPr>
@@ -4037,7 +4135,6 @@
           <w:sz w:val="22"/>
           <w:szCs w:val="22"/>
         </w:rPr>
-        <w:lastRenderedPageBreak/>
         <w:t xml:space="preserve">Table </w:t>
       </w:r>
       <w:r>
@@ -4047,7 +4144,6 @@
           <w:color w:val="425168"/>
           <w:sz w:val="22"/>
           <w:szCs w:val="22"/>
-          <w:lang w:val="en-US"/>
         </w:rPr>
         <w:t>3</w:t>
       </w:r>
@@ -4068,7 +4164,6 @@
           <w:color w:val="425168"/>
           <w:sz w:val="22"/>
           <w:szCs w:val="22"/>
-          <w:lang w:val="en-US"/>
         </w:rPr>
         <w:t xml:space="preserve"> cart</w:t>
       </w:r>
@@ -5610,7 +5705,7 @@
         <w:rFonts w:asciiTheme="minorHAnsi" w:eastAsiaTheme="minorHAnsi" w:hAnsiTheme="minorHAnsi" w:cstheme="minorBidi"/>
         <w:sz w:val="24"/>
         <w:szCs w:val="24"/>
-        <w:lang w:eastAsia="en-US" w:bidi="ar-SA"/>
+        <w:lang w:val="en-US" w:eastAsia="en-US" w:bidi="ar-SA"/>
       </w:rPr>
     </w:rPrDefault>
     <w:pPrDefault/>
@@ -6004,7 +6099,7 @@
       <w:rFonts w:eastAsiaTheme="minorEastAsia"/>
       <w:sz w:val="22"/>
       <w:szCs w:val="22"/>
-      <w:lang w:val="en-US" w:eastAsia="ja-JP"/>
+      <w:lang w:eastAsia="ja-JP"/>
     </w:rPr>
   </w:style>
   <w:style w:type="paragraph" w:styleId="Heading1">
@@ -6075,7 +6170,7 @@
       <w:rFonts w:eastAsiaTheme="minorEastAsia"/>
       <w:sz w:val="22"/>
       <w:szCs w:val="22"/>
-      <w:lang w:val="en-US" w:eastAsia="ja-JP"/>
+      <w:lang w:eastAsia="ja-JP"/>
     </w:rPr>
     <w:tblPr>
       <w:tblBorders>

</xml_diff>